<commit_message>
Actualizacion documentacion y eliminacion de archivos redundantes
</commit_message>
<xml_diff>
--- a/docs/documentacion.docx
+++ b/docs/documentacion.docx
@@ -70,47 +70,702 @@
     </w:p>
     <w:p>
       <w:pPr>
-        <w:rPr>
-          <w:rFonts w:ascii="Calibri" w:eastAsia="Calibri" w:hAnsi="Calibri" w:cs="Calibri"/>
-          <w:b/>
-          <w:bCs/>
+        <w:pStyle w:val="Heading1"/>
+        <w:jc w:val="center"/>
+      </w:pPr>
+      <w:r>
+        <w:t>Repositorio</w:t>
+      </w:r>
+    </w:p>
+    <w:p>
+      <w:pPr>
+        <w:jc w:val="center"/>
+        <w:rPr>
+          <w:rFonts w:ascii="Calibri" w:eastAsia="Calibri" w:hAnsi="Calibri" w:cs="Calibri"/>
+          <w:b/>
+          <w:bCs/>
+          <w:lang w:val="es-AR"/>
+        </w:rPr>
+      </w:pPr>
+      <w:hyperlink r:id="rId5" w:history="1">
+        <w:r>
+          <w:rPr>
+            <w:rStyle w:val="Hyperlink"/>
+            <w:rFonts w:ascii="Calibri" w:eastAsia="Calibri" w:hAnsi="Calibri" w:cs="Calibri"/>
+            <w:b/>
+            <w:bCs/>
+            <w:lang w:val="es-AR"/>
+          </w:rPr>
+          <w:t>https://github.com/facucab/proyecto-BDA</w:t>
+        </w:r>
+      </w:hyperlink>
+    </w:p>
+    <w:p>
+      <w:pPr>
+        <w:jc w:val="center"/>
+        <w:rPr>
+          <w:rFonts w:ascii="Calibri" w:eastAsia="Calibri" w:hAnsi="Calibri" w:cs="Calibri"/>
+          <w:b/>
+          <w:bCs/>
+          <w:lang w:val="es-AR"/>
+        </w:rPr>
+      </w:pPr>
+    </w:p>
+    <w:p>
+      <w:pPr>
+        <w:jc w:val="center"/>
+        <w:rPr>
+          <w:rFonts w:ascii="Calibri" w:eastAsia="Calibri" w:hAnsi="Calibri" w:cs="Calibri"/>
+          <w:b/>
+          <w:bCs/>
+          <w:lang w:val="es-AR"/>
+        </w:rPr>
+      </w:pPr>
+    </w:p>
+    <w:p>
+      <w:pPr>
+        <w:jc w:val="center"/>
+        <w:rPr>
+          <w:rFonts w:ascii="Calibri" w:eastAsia="Calibri" w:hAnsi="Calibri" w:cs="Calibri"/>
+          <w:b/>
+          <w:bCs/>
+          <w:sz w:val="36"/>
+          <w:szCs w:val="36"/>
+        </w:rPr>
+      </w:pPr>
+      <w:proofErr w:type="spellStart"/>
+      <w:r>
+        <w:rPr>
+          <w:rFonts w:ascii="Calibri" w:eastAsia="Calibri" w:hAnsi="Calibri" w:cs="Calibri"/>
+          <w:b/>
+          <w:bCs/>
+          <w:i/>
+          <w:iCs/>
+          <w:sz w:val="36"/>
+          <w:szCs w:val="36"/>
+        </w:rPr>
+        <w:t>Comision</w:t>
+      </w:r>
+      <w:proofErr w:type="spellEnd"/>
+      <w:r>
+        <w:rPr>
+          <w:rFonts w:ascii="Calibri" w:eastAsia="Calibri" w:hAnsi="Calibri" w:cs="Calibri"/>
+          <w:b/>
+          <w:bCs/>
+          <w:i/>
+          <w:iCs/>
+          <w:sz w:val="36"/>
+          <w:szCs w:val="36"/>
+        </w:rPr>
+        <w:t xml:space="preserve"> 5600 - </w:t>
+      </w:r>
+      <w:proofErr w:type="gramStart"/>
+      <w:r>
+        <w:rPr>
+          <w:rFonts w:ascii="Calibri" w:eastAsia="Calibri" w:hAnsi="Calibri" w:cs="Calibri"/>
+          <w:b/>
+          <w:bCs/>
+          <w:i/>
+          <w:iCs/>
+          <w:sz w:val="36"/>
+          <w:szCs w:val="36"/>
+        </w:rPr>
+        <w:t>Viernes</w:t>
+      </w:r>
+      <w:proofErr w:type="gramEnd"/>
+      <w:r>
+        <w:rPr>
+          <w:rFonts w:ascii="Calibri" w:eastAsia="Calibri" w:hAnsi="Calibri" w:cs="Calibri"/>
+          <w:b/>
+          <w:bCs/>
+          <w:i/>
+          <w:iCs/>
+          <w:sz w:val="36"/>
+          <w:szCs w:val="36"/>
+        </w:rPr>
+        <w:t xml:space="preserve"> Tarde</w:t>
+      </w:r>
+    </w:p>
+    <w:p>
+      <w:pPr>
+        <w:jc w:val="center"/>
+        <w:rPr>
+          <w:rFonts w:ascii="Calibri" w:eastAsia="Calibri" w:hAnsi="Calibri" w:cs="Calibri"/>
+          <w:b/>
+          <w:bCs/>
+          <w:lang w:val="es-AR"/>
+        </w:rPr>
+      </w:pPr>
+      <w:r>
+        <w:rPr>
+          <w:rFonts w:ascii="Calibri" w:eastAsia="Calibri" w:hAnsi="Calibri" w:cs="Calibri"/>
+          <w:b/>
+          <w:bCs/>
+          <w:lang w:val="es-AR"/>
+        </w:rPr>
+        <w:t>43990422 | Aguirre, Alex Rubén</w:t>
+      </w:r>
+    </w:p>
+    <w:p>
+      <w:pPr>
+        <w:jc w:val="center"/>
+        <w:rPr>
+          <w:rFonts w:ascii="Calibri" w:eastAsia="Calibri" w:hAnsi="Calibri" w:cs="Calibri"/>
+          <w:b/>
+          <w:bCs/>
+          <w:lang w:val="es-AR"/>
+        </w:rPr>
+      </w:pPr>
+      <w:r>
+        <w:rPr>
+          <w:rFonts w:ascii="Calibri" w:eastAsia="Calibri" w:hAnsi="Calibri" w:cs="Calibri"/>
+          <w:b/>
+          <w:bCs/>
+          <w:lang w:val="es-AR"/>
+        </w:rPr>
+        <w:t xml:space="preserve">45234709 | </w:t>
+      </w:r>
+      <w:proofErr w:type="spellStart"/>
+      <w:r>
+        <w:rPr>
+          <w:rFonts w:ascii="Calibri" w:eastAsia="Calibri" w:hAnsi="Calibri" w:cs="Calibri"/>
+          <w:b/>
+          <w:bCs/>
+          <w:lang w:val="es-AR"/>
+        </w:rPr>
+        <w:t>Gauto</w:t>
+      </w:r>
+      <w:proofErr w:type="spellEnd"/>
+      <w:r>
+        <w:rPr>
+          <w:rFonts w:ascii="Calibri" w:eastAsia="Calibri" w:hAnsi="Calibri" w:cs="Calibri"/>
+          <w:b/>
+          <w:bCs/>
+          <w:lang w:val="es-AR"/>
+        </w:rPr>
+        <w:t>, Gastón Santiago</w:t>
+      </w:r>
+    </w:p>
+    <w:p>
+      <w:pPr>
+        <w:jc w:val="center"/>
+        <w:rPr>
+          <w:rFonts w:ascii="Calibri" w:eastAsia="Calibri" w:hAnsi="Calibri" w:cs="Calibri"/>
+          <w:b/>
+          <w:bCs/>
+          <w:lang w:val="es-AR"/>
+        </w:rPr>
+      </w:pPr>
+      <w:r>
+        <w:rPr>
+          <w:rFonts w:ascii="Calibri" w:eastAsia="Calibri" w:hAnsi="Calibri" w:cs="Calibri"/>
+          <w:b/>
+          <w:bCs/>
+          <w:lang w:val="es-AR"/>
+        </w:rPr>
+        <w:t>44363498 | Caballero, Facundo</w:t>
+      </w:r>
+    </w:p>
+    <w:p>
+      <w:pPr>
+        <w:jc w:val="center"/>
+        <w:rPr>
+          <w:rFonts w:ascii="Calibri" w:eastAsia="Calibri" w:hAnsi="Calibri" w:cs="Calibri"/>
+          <w:b/>
+          <w:bCs/>
+          <w:lang w:val="es-AR"/>
+        </w:rPr>
+      </w:pPr>
+      <w:r>
+        <w:rPr>
+          <w:rFonts w:ascii="Calibri" w:eastAsia="Calibri" w:hAnsi="Calibri" w:cs="Calibri"/>
+          <w:b/>
+          <w:bCs/>
+          <w:lang w:val="es-AR"/>
+        </w:rPr>
+        <w:t xml:space="preserve">40993965 | </w:t>
+      </w:r>
+      <w:proofErr w:type="spellStart"/>
+      <w:r>
+        <w:rPr>
+          <w:rFonts w:ascii="Calibri" w:eastAsia="Calibri" w:hAnsi="Calibri" w:cs="Calibri"/>
+          <w:b/>
+          <w:bCs/>
+          <w:lang w:val="es-AR"/>
+        </w:rPr>
+        <w:t>Cornara</w:t>
+      </w:r>
+      <w:proofErr w:type="spellEnd"/>
+      <w:r>
+        <w:rPr>
+          <w:rFonts w:ascii="Calibri" w:eastAsia="Calibri" w:hAnsi="Calibri" w:cs="Calibri"/>
+          <w:b/>
+          <w:bCs/>
+          <w:lang w:val="es-AR"/>
+        </w:rPr>
+        <w:t xml:space="preserve"> </w:t>
+      </w:r>
+      <w:proofErr w:type="spellStart"/>
+      <w:r>
+        <w:rPr>
+          <w:rFonts w:ascii="Calibri" w:eastAsia="Calibri" w:hAnsi="Calibri" w:cs="Calibri"/>
+          <w:b/>
+          <w:bCs/>
+          <w:lang w:val="es-AR"/>
+        </w:rPr>
+        <w:t>Perez</w:t>
+      </w:r>
+      <w:proofErr w:type="spellEnd"/>
+      <w:r>
+        <w:rPr>
+          <w:rFonts w:ascii="Calibri" w:eastAsia="Calibri" w:hAnsi="Calibri" w:cs="Calibri"/>
+          <w:b/>
+          <w:bCs/>
+          <w:lang w:val="es-AR"/>
+        </w:rPr>
+        <w:t>, Tomás Andrés</w:t>
+      </w:r>
+    </w:p>
+    <w:p>
+      <w:pPr>
+        <w:rPr>
+          <w:rFonts w:ascii="Calibri" w:eastAsia="Calibri" w:hAnsi="Calibri" w:cs="Calibri"/>
+          <w:b/>
+          <w:bCs/>
+          <w:lang w:val="es-AR"/>
+        </w:rPr>
+      </w:pPr>
+    </w:p>
+    <w:p>
+      <w:pPr>
+        <w:rPr>
+          <w:rFonts w:ascii="Calibri" w:eastAsia="Calibri" w:hAnsi="Calibri" w:cs="Calibri"/>
+          <w:b/>
+          <w:bCs/>
+          <w:lang w:val="es-AR"/>
+        </w:rPr>
+      </w:pPr>
+      <w:r>
+        <w:rPr>
+          <w:rFonts w:ascii="Calibri" w:eastAsia="Calibri" w:hAnsi="Calibri" w:cs="Calibri"/>
+          <w:b/>
+          <w:bCs/>
+          <w:lang w:val="es-AR"/>
+        </w:rPr>
+        <w:br w:type="page"/>
+      </w:r>
+    </w:p>
+    <w:p>
+      <w:pPr>
+        <w:jc w:val="center"/>
+        <w:rPr>
+          <w:rFonts w:ascii="Calibri" w:eastAsia="Calibri" w:hAnsi="Calibri" w:cs="Calibri"/>
+          <w:b/>
+          <w:bCs/>
+          <w:lang w:val="es-AR"/>
+        </w:rPr>
+      </w:pPr>
+    </w:p>
+    <w:p>
+      <w:pPr>
+        <w:pStyle w:val="Heading1"/>
+      </w:pPr>
+      <w:r>
+        <w:t>Convenciones</w:t>
+      </w:r>
+    </w:p>
+    <w:p>
+      <w:pPr>
+        <w:rPr>
+          <w:lang w:val="es-AR"/>
+        </w:rPr>
+      </w:pPr>
+    </w:p>
+    <w:p>
+      <w:pPr>
+        <w:rPr>
+          <w:b/>
+          <w:bCs/>
+        </w:rPr>
+      </w:pPr>
+      <w:r>
+        <w:rPr>
+          <w:b/>
+          <w:bCs/>
+        </w:rPr>
+        <w:t>Nombre base de datos:</w:t>
+      </w:r>
+    </w:p>
+    <w:p>
+      <w:pPr>
+        <w:pStyle w:val="ListParagraph"/>
+        <w:numPr>
+          <w:ilvl w:val="0"/>
+          <w:numId w:val="9"/>
+        </w:numPr>
+        <w:spacing w:line="259" w:lineRule="auto"/>
+      </w:pPr>
+      <w:r>
+        <w:t xml:space="preserve">Formato: </w:t>
+      </w:r>
+      <w:proofErr w:type="spellStart"/>
+      <w:r>
+        <w:t>PascalCase</w:t>
+      </w:r>
+      <w:proofErr w:type="spellEnd"/>
+    </w:p>
+    <w:p>
+      <w:pPr>
+        <w:pStyle w:val="ListParagraph"/>
+        <w:numPr>
+          <w:ilvl w:val="0"/>
+          <w:numId w:val="9"/>
+        </w:numPr>
+        <w:spacing w:line="259" w:lineRule="auto"/>
+      </w:pPr>
+      <w:r>
+        <w:t xml:space="preserve">Ejemplo: </w:t>
+      </w:r>
+      <w:r>
+        <w:rPr>
+          <w:lang w:val="es-AR"/>
+        </w:rPr>
+        <w:t>Com5600G01</w:t>
+      </w:r>
+    </w:p>
+    <w:p>
+      <w:pPr>
+        <w:spacing w:line="259" w:lineRule="auto"/>
+        <w:rPr>
+          <w:b/>
+          <w:bCs/>
+        </w:rPr>
+      </w:pPr>
+      <w:r>
+        <w:rPr>
+          <w:b/>
+          <w:bCs/>
+        </w:rPr>
+        <w:t xml:space="preserve">Nombres de </w:t>
+      </w:r>
+      <w:proofErr w:type="spellStart"/>
+      <w:r>
+        <w:rPr>
+          <w:b/>
+          <w:bCs/>
+        </w:rPr>
+        <w:t>schema</w:t>
+      </w:r>
+      <w:proofErr w:type="spellEnd"/>
+      <w:r>
+        <w:rPr>
+          <w:b/>
+          <w:bCs/>
+        </w:rPr>
+        <w:t>:</w:t>
+      </w:r>
+    </w:p>
+    <w:p>
+      <w:pPr>
+        <w:pStyle w:val="ListParagraph"/>
+        <w:numPr>
+          <w:ilvl w:val="0"/>
+          <w:numId w:val="9"/>
+        </w:numPr>
+        <w:spacing w:line="259" w:lineRule="auto"/>
+      </w:pPr>
+      <w:r>
+        <w:t xml:space="preserve">Formato: </w:t>
+      </w:r>
+      <w:r>
+        <w:t>minúscula</w:t>
+      </w:r>
+    </w:p>
+    <w:p>
+      <w:pPr>
+        <w:pStyle w:val="ListParagraph"/>
+        <w:numPr>
+          <w:ilvl w:val="0"/>
+          <w:numId w:val="9"/>
+        </w:numPr>
+        <w:spacing w:line="259" w:lineRule="auto"/>
+      </w:pPr>
+      <w:r>
+        <w:t>Ejemplo: usuario</w:t>
+      </w:r>
+    </w:p>
+    <w:p>
+      <w:pPr>
+        <w:spacing w:line="259" w:lineRule="auto"/>
+        <w:rPr>
+          <w:b/>
+          <w:bCs/>
+        </w:rPr>
+      </w:pPr>
+      <w:r>
+        <w:rPr>
+          <w:b/>
+          <w:bCs/>
+        </w:rPr>
+        <w:t xml:space="preserve">Nombres de </w:t>
+      </w:r>
+      <w:r>
+        <w:rPr>
+          <w:b/>
+          <w:bCs/>
+        </w:rPr>
+        <w:t>tablas</w:t>
+      </w:r>
+      <w:r>
+        <w:rPr>
+          <w:b/>
+          <w:bCs/>
+        </w:rPr>
+        <w:t>:</w:t>
+      </w:r>
+    </w:p>
+    <w:p>
+      <w:pPr>
+        <w:pStyle w:val="ListParagraph"/>
+        <w:numPr>
+          <w:ilvl w:val="0"/>
+          <w:numId w:val="9"/>
+        </w:numPr>
+        <w:spacing w:line="259" w:lineRule="auto"/>
+      </w:pPr>
+      <w:r>
+        <w:t xml:space="preserve">Formato: </w:t>
+      </w:r>
+      <w:r>
+        <w:t>minúscula – singular – (</w:t>
+      </w:r>
+      <w:proofErr w:type="spellStart"/>
+      <w:r>
+        <w:t>schema</w:t>
+      </w:r>
+      <w:proofErr w:type="spellEnd"/>
+      <w:r>
+        <w:t>-tabla)</w:t>
+      </w:r>
+    </w:p>
+    <w:p>
+      <w:pPr>
+        <w:pStyle w:val="ListParagraph"/>
+        <w:numPr>
+          <w:ilvl w:val="0"/>
+          <w:numId w:val="9"/>
+        </w:numPr>
+        <w:spacing w:line="259" w:lineRule="auto"/>
+      </w:pPr>
+      <w:r>
+        <w:t xml:space="preserve">Ejemplo: </w:t>
+      </w:r>
+      <w:proofErr w:type="spellStart"/>
+      <w:proofErr w:type="gramStart"/>
+      <w:r>
+        <w:t>usuario</w:t>
+      </w:r>
+      <w:r>
+        <w:t>.socio</w:t>
+      </w:r>
+      <w:proofErr w:type="spellEnd"/>
+      <w:proofErr w:type="gramEnd"/>
+    </w:p>
+    <w:p>
+      <w:pPr>
+        <w:spacing w:line="259" w:lineRule="auto"/>
+        <w:rPr>
+          <w:b/>
+          <w:bCs/>
+        </w:rPr>
+      </w:pPr>
+      <w:r>
+        <w:rPr>
+          <w:b/>
+          <w:bCs/>
+        </w:rPr>
+        <w:t xml:space="preserve">Nombre Store </w:t>
+      </w:r>
+      <w:proofErr w:type="spellStart"/>
+      <w:r>
+        <w:rPr>
+          <w:b/>
+          <w:bCs/>
+        </w:rPr>
+        <w:t>Procedure</w:t>
+      </w:r>
+      <w:proofErr w:type="spellEnd"/>
+      <w:r>
+        <w:rPr>
+          <w:b/>
+          <w:bCs/>
+        </w:rPr>
+        <w:t>:</w:t>
+      </w:r>
+    </w:p>
+    <w:p>
+      <w:pPr>
+        <w:pStyle w:val="ListParagraph"/>
+        <w:numPr>
+          <w:ilvl w:val="0"/>
+          <w:numId w:val="9"/>
+        </w:numPr>
+        <w:spacing w:line="259" w:lineRule="auto"/>
+      </w:pPr>
+      <w:r>
+        <w:t xml:space="preserve">Formato: </w:t>
+      </w:r>
+      <w:proofErr w:type="spellStart"/>
+      <w:r>
+        <w:t>PascalCase</w:t>
+      </w:r>
+      <w:proofErr w:type="spellEnd"/>
+      <w:r>
+        <w:t xml:space="preserve"> - verbos en infinitivo – (</w:t>
+      </w:r>
+      <w:proofErr w:type="spellStart"/>
+      <w:r>
+        <w:t>schema-procedure</w:t>
+      </w:r>
+      <w:proofErr w:type="spellEnd"/>
+      <w:r>
+        <w:t>)</w:t>
+      </w:r>
+    </w:p>
+    <w:p>
+      <w:pPr>
+        <w:pStyle w:val="ListParagraph"/>
+        <w:numPr>
+          <w:ilvl w:val="0"/>
+          <w:numId w:val="9"/>
+        </w:numPr>
+        <w:spacing w:line="259" w:lineRule="auto"/>
+      </w:pPr>
+      <w:r>
+        <w:t xml:space="preserve">Ejemplo: </w:t>
+      </w:r>
+      <w:proofErr w:type="spellStart"/>
+      <w:proofErr w:type="gramStart"/>
+      <w:r>
+        <w:t>usuarios.CrearSocio</w:t>
+      </w:r>
+      <w:proofErr w:type="spellEnd"/>
+      <w:proofErr w:type="gramEnd"/>
+    </w:p>
+    <w:p>
+      <w:pPr>
+        <w:spacing w:line="259" w:lineRule="auto"/>
+      </w:pPr>
+    </w:p>
+    <w:p>
+      <w:pPr>
+        <w:spacing w:line="259" w:lineRule="auto"/>
+      </w:pPr>
+      <w:r>
+        <w:tab/>
+      </w:r>
+    </w:p>
+    <w:p>
+      <w:r>
+        <w:br w:type="page"/>
+      </w:r>
+    </w:p>
+    <w:p>
+      <w:pPr>
+        <w:spacing w:line="259" w:lineRule="auto"/>
+      </w:pPr>
+    </w:p>
+    <w:p>
+      <w:pPr>
+        <w:pStyle w:val="Heading2"/>
+        <w:rPr>
+          <w:rStyle w:val="Heading1Char"/>
+        </w:rPr>
+      </w:pPr>
+      <w:bookmarkStart w:id="0" w:name="_Hlk202465014"/>
+      <w:proofErr w:type="spellStart"/>
+      <w:r>
+        <w:rPr>
+          <w:rStyle w:val="Heading1Char"/>
+        </w:rPr>
+        <w:t>Instalacion</w:t>
+      </w:r>
+      <w:proofErr w:type="spellEnd"/>
+      <w:r>
+        <w:rPr>
+          <w:rStyle w:val="Heading1Char"/>
+        </w:rPr>
+        <w:t>:</w:t>
+      </w:r>
+    </w:p>
+    <w:bookmarkEnd w:id="0"/>
+    <w:p>
+      <w:pPr>
+        <w:rPr>
+          <w:lang w:val="es-AR"/>
+        </w:rPr>
+      </w:pPr>
+    </w:p>
+    <w:p>
+      <w:pPr>
+        <w:rPr>
+          <w:rFonts w:ascii="Calibri" w:eastAsia="Calibri" w:hAnsi="Calibri" w:cs="Calibri"/>
+          <w:b/>
+          <w:bCs/>
+        </w:rPr>
+      </w:pPr>
+      <w:proofErr w:type="spellStart"/>
+      <w:r>
+        <w:rPr>
+          <w:rFonts w:ascii="Calibri" w:eastAsia="Calibri" w:hAnsi="Calibri" w:cs="Calibri"/>
+          <w:b/>
+          <w:bCs/>
+        </w:rPr>
+        <w:t>Configuracion</w:t>
+      </w:r>
+      <w:proofErr w:type="spellEnd"/>
+      <w:r>
+        <w:rPr>
+          <w:rFonts w:ascii="Calibri" w:eastAsia="Calibri" w:hAnsi="Calibri" w:cs="Calibri"/>
+          <w:b/>
+          <w:bCs/>
+        </w:rPr>
+        <w:t>:</w:t>
+      </w:r>
+    </w:p>
+    <w:p>
+      <w:pPr>
+        <w:rPr>
+          <w:rFonts w:ascii="Calibri" w:eastAsia="Calibri" w:hAnsi="Calibri" w:cs="Calibri"/>
+        </w:rPr>
+      </w:pPr>
+      <w:r>
+        <w:rPr>
+          <w:rFonts w:ascii="Calibri" w:eastAsia="Calibri" w:hAnsi="Calibri" w:cs="Calibri"/>
+          <w:b/>
+          <w:bCs/>
+        </w:rPr>
+        <w:tab/>
+      </w:r>
+      <w:r>
+        <w:rPr>
+          <w:rFonts w:ascii="Calibri" w:eastAsia="Calibri" w:hAnsi="Calibri" w:cs="Calibri"/>
+        </w:rPr>
+        <w:t>Sistema Operativo: Windows Server 2022</w:t>
+      </w:r>
+    </w:p>
+    <w:p>
+      <w:pPr>
+        <w:rPr>
+          <w:rFonts w:ascii="Calibri" w:eastAsia="Calibri" w:hAnsi="Calibri" w:cs="Calibri"/>
           <w:lang w:val="en-US"/>
         </w:rPr>
       </w:pPr>
-      <w:proofErr w:type="spellStart"/>
-      <w:r>
-        <w:rPr>
-          <w:rFonts w:ascii="Calibri" w:eastAsia="Calibri" w:hAnsi="Calibri" w:cs="Calibri"/>
-          <w:b/>
-          <w:bCs/>
-          <w:lang w:val="en-US"/>
-        </w:rPr>
-        <w:t>Configuracion</w:t>
-      </w:r>
-      <w:proofErr w:type="spellEnd"/>
-      <w:r>
-        <w:rPr>
-          <w:rFonts w:ascii="Calibri" w:eastAsia="Calibri" w:hAnsi="Calibri" w:cs="Calibri"/>
-          <w:b/>
-          <w:bCs/>
-          <w:lang w:val="en-US"/>
-        </w:rPr>
-        <w:t>:</w:t>
-      </w:r>
-    </w:p>
-    <w:p>
-      <w:pPr>
-        <w:rPr>
-          <w:rFonts w:ascii="Calibri" w:eastAsia="Calibri" w:hAnsi="Calibri" w:cs="Calibri"/>
-          <w:lang w:val="en-US"/>
-        </w:rPr>
-      </w:pPr>
-      <w:r>
-        <w:rPr>
-          <w:rFonts w:ascii="Calibri" w:eastAsia="Calibri" w:hAnsi="Calibri" w:cs="Calibri"/>
-          <w:b/>
-          <w:bCs/>
-          <w:lang w:val="en-US"/>
+      <w:r>
+        <w:rPr>
+          <w:rFonts w:ascii="Calibri" w:eastAsia="Calibri" w:hAnsi="Calibri" w:cs="Calibri"/>
+          <w:b/>
+          <w:bCs/>
         </w:rPr>
         <w:tab/>
       </w:r>
@@ -149,6 +804,8 @@
       <w:pPr>
         <w:rPr>
           <w:rFonts w:ascii="Calibri" w:eastAsia="Calibri" w:hAnsi="Calibri" w:cs="Calibri"/>
+          <w:b/>
+          <w:bCs/>
           <w:lang w:val="en-US"/>
         </w:rPr>
       </w:pPr>
@@ -163,6 +820,8 @@
       <w:r>
         <w:rPr>
           <w:rFonts w:ascii="Calibri" w:eastAsia="Calibri" w:hAnsi="Calibri" w:cs="Calibri"/>
+          <w:b/>
+          <w:bCs/>
           <w:lang w:val="en-US"/>
         </w:rPr>
         <w:t>Seguridad</w:t>
@@ -171,6 +830,8 @@
       <w:r>
         <w:rPr>
           <w:rFonts w:ascii="Calibri" w:eastAsia="Calibri" w:hAnsi="Calibri" w:cs="Calibri"/>
+          <w:b/>
+          <w:bCs/>
           <w:lang w:val="en-US"/>
         </w:rPr>
         <w:t>:</w:t>
@@ -213,7 +874,14 @@
           <w:rFonts w:ascii="Calibri" w:eastAsia="Calibri" w:hAnsi="Calibri" w:cs="Calibri"/>
           <w:lang w:val="es-AR"/>
         </w:rPr>
-        <w:t>Autentificación: autentificación de Windows</w:t>
+        <w:t xml:space="preserve">Autentificación: </w:t>
+      </w:r>
+      <w:r>
+        <w:rPr>
+          <w:rFonts w:ascii="Calibri" w:eastAsia="Calibri" w:hAnsi="Calibri" w:cs="Calibri"/>
+          <w:lang w:val="es-AR"/>
+        </w:rPr>
+        <w:t>Mixta, crear usuario y contraseña.</w:t>
       </w:r>
     </w:p>
     <w:p>
@@ -253,13 +921,22 @@
           <w:rFonts w:ascii="Calibri" w:eastAsia="Calibri" w:hAnsi="Calibri" w:cs="Calibri"/>
           <w:lang w:val="es-AR"/>
         </w:rPr>
-        <w:t>Puerto: 1433</w:t>
-      </w:r>
-    </w:p>
-    <w:p>
-      <w:pPr>
-        <w:rPr>
-          <w:rFonts w:ascii="Calibri" w:eastAsia="Calibri" w:hAnsi="Calibri" w:cs="Calibri"/>
+        <w:t xml:space="preserve">Puerto: </w:t>
+      </w:r>
+      <w:r>
+        <w:rPr>
+          <w:rFonts w:ascii="Calibri" w:eastAsia="Calibri" w:hAnsi="Calibri" w:cs="Calibri"/>
+          <w:lang w:val="es-AR"/>
+        </w:rPr>
+        <w:t>1433</w:t>
+      </w:r>
+    </w:p>
+    <w:p>
+      <w:pPr>
+        <w:rPr>
+          <w:rFonts w:ascii="Calibri" w:eastAsia="Calibri" w:hAnsi="Calibri" w:cs="Calibri"/>
+          <w:b/>
+          <w:bCs/>
           <w:lang w:val="es-AR"/>
         </w:rPr>
       </w:pPr>
@@ -269,6 +946,14 @@
           <w:lang w:val="es-AR"/>
         </w:rPr>
         <w:tab/>
+      </w:r>
+      <w:r>
+        <w:rPr>
+          <w:rFonts w:ascii="Calibri" w:eastAsia="Calibri" w:hAnsi="Calibri" w:cs="Calibri"/>
+          <w:b/>
+          <w:bCs/>
+          <w:lang w:val="es-AR"/>
+        </w:rPr>
         <w:t>Opciones de memoria del servidor:</w:t>
       </w:r>
     </w:p>
@@ -323,7 +1008,7 @@
           <w:rFonts w:ascii="Calibri" w:eastAsia="Calibri" w:hAnsi="Calibri" w:cs="Calibri"/>
           <w:lang w:val="es-AR"/>
         </w:rPr>
-        <w:t>16000</w:t>
+        <w:t>6000</w:t>
       </w:r>
     </w:p>
     <w:p>
@@ -331,12 +1016,16 @@
         <w:ind w:left="708"/>
         <w:rPr>
           <w:rFonts w:ascii="Calibri" w:eastAsia="Calibri" w:hAnsi="Calibri" w:cs="Calibri"/>
-          <w:lang w:val="es-AR"/>
-        </w:rPr>
-      </w:pPr>
-      <w:r>
-        <w:rPr>
-          <w:rFonts w:ascii="Calibri" w:eastAsia="Calibri" w:hAnsi="Calibri" w:cs="Calibri"/>
+          <w:b/>
+          <w:bCs/>
+          <w:lang w:val="es-AR"/>
+        </w:rPr>
+      </w:pPr>
+      <w:r>
+        <w:rPr>
+          <w:rFonts w:ascii="Calibri" w:eastAsia="Calibri" w:hAnsi="Calibri" w:cs="Calibri"/>
+          <w:b/>
+          <w:bCs/>
           <w:lang w:val="es-AR"/>
         </w:rPr>
         <w:t>Otras opciones de memoria:</w:t>
@@ -393,12 +1082,16 @@
       <w:pPr>
         <w:rPr>
           <w:rFonts w:ascii="Calibri" w:eastAsia="Calibri" w:hAnsi="Calibri" w:cs="Calibri"/>
-          <w:lang w:val="es-AR"/>
-        </w:rPr>
-      </w:pPr>
-      <w:r>
-        <w:rPr>
-          <w:rFonts w:ascii="Calibri" w:eastAsia="Calibri" w:hAnsi="Calibri" w:cs="Calibri"/>
+          <w:b/>
+          <w:bCs/>
+          <w:lang w:val="es-AR"/>
+        </w:rPr>
+      </w:pPr>
+      <w:r>
+        <w:rPr>
+          <w:rFonts w:ascii="Calibri" w:eastAsia="Calibri" w:hAnsi="Calibri" w:cs="Calibri"/>
+          <w:b/>
+          <w:bCs/>
           <w:lang w:val="es-AR"/>
         </w:rPr>
         <w:tab/>
@@ -407,6 +1100,8 @@
       <w:r>
         <w:rPr>
           <w:rFonts w:ascii="Calibri" w:eastAsia="Calibri" w:hAnsi="Calibri" w:cs="Calibri"/>
+          <w:b/>
+          <w:bCs/>
           <w:lang w:val="es-AR"/>
         </w:rPr>
         <w:t xml:space="preserve"> de </w:t>
@@ -414,6 +1109,8 @@
       <w:r>
         <w:rPr>
           <w:rFonts w:ascii="Calibri" w:eastAsia="Calibri" w:hAnsi="Calibri" w:cs="Calibri"/>
+          <w:b/>
+          <w:bCs/>
           <w:lang w:val="es-AR"/>
         </w:rPr>
         <w:t>instalación</w:t>
@@ -421,6 +1118,8 @@
       <w:r>
         <w:rPr>
           <w:rFonts w:ascii="Calibri" w:eastAsia="Calibri" w:hAnsi="Calibri" w:cs="Calibri"/>
+          <w:b/>
+          <w:bCs/>
           <w:lang w:val="es-AR"/>
         </w:rPr>
         <w:t xml:space="preserve">: </w:t>
@@ -551,24 +1250,29 @@
         </w:numPr>
         <w:rPr>
           <w:rFonts w:ascii="Calibri" w:eastAsia="Calibri" w:hAnsi="Calibri" w:cs="Calibri"/>
-          <w:lang w:val="en-US"/>
-        </w:rPr>
-      </w:pPr>
-      <w:r>
-        <w:rPr>
-          <w:rFonts w:ascii="Calibri" w:eastAsia="Calibri" w:hAnsi="Calibri" w:cs="Calibri"/>
-          <w:lang w:val="en-US"/>
-        </w:rPr>
-        <w:t>Datos:</w:t>
-      </w:r>
-      <w:r>
-        <w:rPr>
-          <w:rFonts w:ascii="Calibri" w:eastAsia="Calibri" w:hAnsi="Calibri" w:cs="Calibri"/>
-          <w:i/>
-          <w:iCs/>
-          <w:lang w:val="en-US"/>
-        </w:rPr>
-        <w:t xml:space="preserve"> C:\Program Files\Microsoft SQL Server\MSSQL16.MSSQLSERVER\MSSQL\DATA\</w:t>
+          <w:lang w:val="es-AR"/>
+        </w:rPr>
+      </w:pPr>
+      <w:r>
+        <w:rPr>
+          <w:rFonts w:ascii="Calibri" w:eastAsia="Calibri" w:hAnsi="Calibri" w:cs="Calibri"/>
+          <w:lang w:val="es-AR"/>
+        </w:rPr>
+        <w:t xml:space="preserve">Directorio de </w:t>
+      </w:r>
+      <w:r>
+        <w:rPr>
+          <w:rFonts w:ascii="Calibri" w:eastAsia="Calibri" w:hAnsi="Calibri" w:cs="Calibri"/>
+          <w:lang w:val="es-AR"/>
+        </w:rPr>
+        <w:t>D</w:t>
+      </w:r>
+      <w:r>
+        <w:rPr>
+          <w:rFonts w:ascii="Calibri" w:eastAsia="Calibri" w:hAnsi="Calibri" w:cs="Calibri"/>
+          <w:lang w:val="es-AR"/>
+        </w:rPr>
+        <w:t>atos: C:\SQLData</w:t>
       </w:r>
     </w:p>
     <w:p>
@@ -578,64 +1282,13 @@
           <w:ilvl w:val="0"/>
           <w:numId w:val="2"/>
         </w:numPr>
-        <w:rPr>
-          <w:rFonts w:ascii="Calibri" w:eastAsia="Calibri" w:hAnsi="Calibri" w:cs="Calibri"/>
-          <w:i/>
-          <w:iCs/>
-          <w:lang w:val="en-US"/>
-        </w:rPr>
-      </w:pPr>
-      <w:proofErr w:type="spellStart"/>
-      <w:r>
-        <w:rPr>
-          <w:rFonts w:ascii="Calibri" w:eastAsia="Calibri" w:hAnsi="Calibri" w:cs="Calibri"/>
-          <w:lang w:val="en-US"/>
-        </w:rPr>
-        <w:t>Registro</w:t>
-      </w:r>
-      <w:proofErr w:type="spellEnd"/>
-      <w:r>
-        <w:rPr>
-          <w:rFonts w:ascii="Calibri" w:eastAsia="Calibri" w:hAnsi="Calibri" w:cs="Calibri"/>
-          <w:lang w:val="en-US"/>
-        </w:rPr>
-        <w:t>:</w:t>
-      </w:r>
-      <w:r>
-        <w:rPr>
-          <w:rFonts w:ascii="Calibri" w:eastAsia="Calibri" w:hAnsi="Calibri" w:cs="Calibri"/>
-          <w:i/>
-          <w:iCs/>
-          <w:lang w:val="en-US"/>
-        </w:rPr>
-        <w:t xml:space="preserve"> </w:t>
-      </w:r>
-      <w:r>
-        <w:rPr>
-          <w:rFonts w:ascii="Calibri" w:eastAsia="Calibri" w:hAnsi="Calibri" w:cs="Calibri"/>
-          <w:i/>
-          <w:iCs/>
-          <w:lang w:val="en-US"/>
-        </w:rPr>
-        <w:t>C:\Program Files\Microsoft SQL</w:t>
-      </w:r>
-      <w:r>
-        <w:rPr>
-          <w:rFonts w:ascii="Calibri" w:eastAsia="Calibri" w:hAnsi="Calibri" w:cs="Calibri"/>
-          <w:i/>
-          <w:iCs/>
-          <w:lang w:val="en-US"/>
-        </w:rPr>
-        <w:t xml:space="preserve"> </w:t>
-      </w:r>
-      <w:r>
-        <w:rPr>
-          <w:rFonts w:ascii="Calibri" w:eastAsia="Calibri" w:hAnsi="Calibri" w:cs="Calibri"/>
-          <w:i/>
-          <w:iCs/>
-          <w:lang w:val="en-US"/>
-        </w:rPr>
-        <w:t>Server\MSSQL16.MSSQLSERVER\MSSQL\DATA\</w:t>
+        <w:spacing w:line="259" w:lineRule="auto"/>
+      </w:pPr>
+      <w:r>
+        <w:t>D</w:t>
+      </w:r>
+      <w:r>
+        <w:t>irectorio de Logs: D:\SQLLogs</w:t>
       </w:r>
     </w:p>
     <w:p>
@@ -647,36 +1300,204 @@
         </w:numPr>
         <w:rPr>
           <w:rFonts w:ascii="Calibri" w:eastAsia="Calibri" w:hAnsi="Calibri" w:cs="Calibri"/>
-          <w:i/>
-          <w:iCs/>
+          <w:lang w:val="es-AR"/>
+        </w:rPr>
+      </w:pPr>
+      <w:r>
+        <w:rPr>
+          <w:rFonts w:ascii="Calibri" w:eastAsia="Calibri" w:hAnsi="Calibri" w:cs="Calibri"/>
+          <w:lang w:val="es-AR"/>
+        </w:rPr>
+        <w:t xml:space="preserve">Directorio de </w:t>
+      </w:r>
+      <w:proofErr w:type="spellStart"/>
+      <w:r>
+        <w:rPr>
+          <w:rFonts w:ascii="Calibri" w:eastAsia="Calibri" w:hAnsi="Calibri" w:cs="Calibri"/>
+          <w:lang w:val="es-AR"/>
+        </w:rPr>
+        <w:t>Backup</w:t>
+      </w:r>
+      <w:proofErr w:type="spellEnd"/>
+      <w:r>
+        <w:rPr>
+          <w:rFonts w:ascii="Calibri" w:eastAsia="Calibri" w:hAnsi="Calibri" w:cs="Calibri"/>
+          <w:lang w:val="es-AR"/>
+        </w:rPr>
+        <w:t>: C:\SQLBackUp</w:t>
+      </w:r>
+    </w:p>
+    <w:p>
+      <w:pPr>
+        <w:rPr>
+          <w:rFonts w:ascii="Calibri" w:hAnsi="Calibri" w:cs="Calibri"/>
+          <w:b/>
+          <w:bCs/>
+        </w:rPr>
+      </w:pPr>
+      <w:r>
+        <w:rPr>
+          <w:rFonts w:ascii="Calibri" w:hAnsi="Calibri" w:cs="Calibri"/>
+        </w:rPr>
+        <w:tab/>
+      </w:r>
+      <w:r>
+        <w:rPr>
+          <w:rFonts w:ascii="Calibri" w:hAnsi="Calibri" w:cs="Calibri"/>
+          <w:b/>
+          <w:bCs/>
+        </w:rPr>
+        <w:t xml:space="preserve">Configuración de </w:t>
+      </w:r>
+      <w:proofErr w:type="spellStart"/>
+      <w:r>
+        <w:rPr>
+          <w:rFonts w:ascii="Calibri" w:hAnsi="Calibri" w:cs="Calibri"/>
+          <w:b/>
+          <w:bCs/>
+        </w:rPr>
+        <w:t>Backup</w:t>
+      </w:r>
+      <w:proofErr w:type="spellEnd"/>
+      <w:r>
+        <w:rPr>
+          <w:rFonts w:ascii="Calibri" w:hAnsi="Calibri" w:cs="Calibri"/>
+          <w:b/>
+          <w:bCs/>
+        </w:rPr>
+        <w:t>:</w:t>
+      </w:r>
+    </w:p>
+    <w:p>
+      <w:pPr>
+        <w:pStyle w:val="ListParagraph"/>
+        <w:numPr>
+          <w:ilvl w:val="0"/>
+          <w:numId w:val="2"/>
+        </w:numPr>
+        <w:spacing w:line="259" w:lineRule="auto"/>
+      </w:pPr>
+      <w:r>
+        <w:t xml:space="preserve">Modelo de </w:t>
+      </w:r>
+      <w:r>
+        <w:t>recuperación</w:t>
+      </w:r>
+      <w:r>
+        <w:t>: FULL.</w:t>
+      </w:r>
+    </w:p>
+    <w:p>
+      <w:pPr>
+        <w:ind w:firstLine="708"/>
+        <w:rPr>
+          <w:rFonts w:ascii="Calibri" w:hAnsi="Calibri" w:cs="Calibri"/>
+          <w:b/>
+          <w:bCs/>
+        </w:rPr>
+      </w:pPr>
+      <w:r>
+        <w:rPr>
+          <w:rFonts w:ascii="Calibri" w:hAnsi="Calibri" w:cs="Calibri"/>
+          <w:b/>
+          <w:bCs/>
+        </w:rPr>
+        <w:t xml:space="preserve">Configuración de </w:t>
+      </w:r>
+      <w:r>
+        <w:rPr>
+          <w:rFonts w:ascii="Calibri" w:hAnsi="Calibri" w:cs="Calibri"/>
+          <w:b/>
+          <w:bCs/>
+        </w:rPr>
+        <w:t xml:space="preserve">Adicional: </w:t>
+      </w:r>
+    </w:p>
+    <w:p>
+      <w:pPr>
+        <w:pStyle w:val="ListParagraph"/>
+        <w:numPr>
+          <w:ilvl w:val="0"/>
+          <w:numId w:val="2"/>
+        </w:numPr>
+        <w:spacing w:line="259" w:lineRule="auto"/>
+      </w:pPr>
+      <w:r>
+        <w:t xml:space="preserve">Requiere </w:t>
+      </w:r>
+      <w:r>
+        <w:t xml:space="preserve">Microsoft Access </w:t>
+      </w:r>
+      <w:proofErr w:type="spellStart"/>
+      <w:r>
+        <w:t>Database</w:t>
+      </w:r>
+      <w:proofErr w:type="spellEnd"/>
+      <w:r>
+        <w:t xml:space="preserve"> </w:t>
+      </w:r>
+      <w:proofErr w:type="spellStart"/>
+      <w:r>
+        <w:t>Engine</w:t>
+      </w:r>
+      <w:proofErr w:type="spellEnd"/>
+      <w:r>
+        <w:t xml:space="preserve"> 2016 </w:t>
+      </w:r>
+      <w:proofErr w:type="spellStart"/>
+      <w:r>
+        <w:t>Redistributable</w:t>
+      </w:r>
+      <w:proofErr w:type="spellEnd"/>
+    </w:p>
+    <w:p>
+      <w:pPr>
+        <w:pStyle w:val="ListParagraph"/>
+        <w:numPr>
+          <w:ilvl w:val="0"/>
+          <w:numId w:val="2"/>
+        </w:numPr>
+        <w:spacing w:line="259" w:lineRule="auto"/>
+        <w:rPr>
           <w:lang w:val="en-US"/>
         </w:rPr>
       </w:pPr>
       <w:r>
         <w:rPr>
-          <w:rFonts w:ascii="Calibri" w:eastAsia="Calibri" w:hAnsi="Calibri" w:cs="Calibri"/>
           <w:lang w:val="en-US"/>
         </w:rPr>
-        <w:t>Backup:</w:t>
-      </w:r>
-      <w:r>
-        <w:rPr>
-          <w:rFonts w:ascii="Calibri" w:eastAsia="Calibri" w:hAnsi="Calibri" w:cs="Calibri"/>
-          <w:i/>
-          <w:iCs/>
+        <w:t xml:space="preserve">Collate: </w:t>
+      </w:r>
+      <w:r>
+        <w:rPr>
           <w:lang w:val="en-US"/>
         </w:rPr>
         <w:t xml:space="preserve"> </w:t>
       </w:r>
-      <w:r>
-        <w:rPr>
-          <w:rFonts w:ascii="Calibri" w:eastAsia="Calibri" w:hAnsi="Calibri" w:cs="Calibri"/>
-          <w:i/>
-          <w:iCs/>
+      <w:proofErr w:type="spellStart"/>
+      <w:r>
+        <w:rPr>
           <w:lang w:val="en-US"/>
         </w:rPr>
-        <w:t>C:\Program Files\Microsoft SQL Server\MSSQL16.MSSQLSERVER\MSSQL\Backup</w:t>
-      </w:r>
+        <w:t>Modern_Spanish_CI_AS</w:t>
+      </w:r>
+      <w:proofErr w:type="spellEnd"/>
+    </w:p>
+    <w:p>
+      <w:pPr>
+        <w:spacing w:line="259" w:lineRule="auto"/>
+        <w:rPr>
+          <w:lang w:val="en-US"/>
+        </w:rPr>
+      </w:pPr>
+    </w:p>
+    <w:p>
+      <w:pPr>
+        <w:rPr>
+          <w:rFonts w:ascii="Calibri" w:eastAsia="Calibri" w:hAnsi="Calibri" w:cs="Calibri"/>
+          <w:lang w:val="en-US"/>
+        </w:rPr>
+      </w:pPr>
     </w:p>
     <w:p>
       <w:pPr>
@@ -716,7 +1537,6 @@
           <w:rFonts w:ascii="Calibri" w:eastAsia="Calibri" w:hAnsi="Calibri" w:cs="Calibri"/>
           <w:lang w:val="es-AR"/>
         </w:rPr>
-        <w:lastRenderedPageBreak/>
         <w:t>Cargas de trabajo: Ninguna</w:t>
       </w:r>
     </w:p>
@@ -792,7 +1612,7 @@
         </w:rPr>
         <w:t xml:space="preserve"> SSMS desde </w:t>
       </w:r>
-      <w:hyperlink r:id="rId5" w:history="1">
+      <w:hyperlink r:id="rId6" w:history="1">
         <w:r>
           <w:rPr>
             <w:rStyle w:val="Hyperlink"/>
@@ -1021,24 +1841,472 @@
           <w:lang w:val="es-AR"/>
         </w:rPr>
       </w:pPr>
-    </w:p>
-    <w:p>
-      <w:pPr>
-        <w:rPr>
-          <w:rFonts w:ascii="Calibri" w:eastAsia="Calibri" w:hAnsi="Calibri" w:cs="Calibri"/>
-          <w:lang w:val="es-AR"/>
-        </w:rPr>
-      </w:pPr>
-      <w:hyperlink r:id="rId6" w:history="1">
-        <w:r>
-          <w:rPr>
-            <w:rStyle w:val="Hyperlink"/>
-            <w:rFonts w:ascii="Calibri" w:eastAsia="Calibri" w:hAnsi="Calibri" w:cs="Calibri"/>
-            <w:lang w:val="es-AR"/>
-          </w:rPr>
-          <w:t>Repositorio GitHub</w:t>
-        </w:r>
-      </w:hyperlink>
+      <w:r>
+        <w:rPr>
+          <w:rFonts w:ascii="Calibri" w:eastAsia="Calibri" w:hAnsi="Calibri" w:cs="Calibri"/>
+          <w:lang w:val="es-AR"/>
+        </w:rPr>
+        <w:br/>
+      </w:r>
+    </w:p>
+    <w:p>
+      <w:pPr>
+        <w:rPr>
+          <w:rFonts w:ascii="Calibri" w:eastAsia="Calibri" w:hAnsi="Calibri" w:cs="Calibri"/>
+          <w:lang w:val="es-AR"/>
+        </w:rPr>
+      </w:pPr>
+      <w:r>
+        <w:rPr>
+          <w:rFonts w:ascii="Calibri" w:eastAsia="Calibri" w:hAnsi="Calibri" w:cs="Calibri"/>
+          <w:lang w:val="es-AR"/>
+        </w:rPr>
+        <w:br w:type="page"/>
+      </w:r>
+    </w:p>
+    <w:p>
+      <w:pPr>
+        <w:pStyle w:val="Heading1"/>
+      </w:pPr>
+      <w:r>
+        <w:lastRenderedPageBreak/>
+        <w:t>DER</w:t>
+      </w:r>
+      <w:r>
+        <w:t>:</w:t>
+      </w:r>
+    </w:p>
+    <w:p>
+      <w:pPr>
+        <w:ind w:left="708"/>
+        <w:rPr>
+          <w:rFonts w:ascii="Calibri" w:eastAsia="Calibri" w:hAnsi="Calibri" w:cs="Calibri"/>
+          <w:lang w:val="es-AR"/>
+        </w:rPr>
+      </w:pPr>
+    </w:p>
+    <w:p>
+      <w:pPr>
+        <w:ind w:left="708"/>
+        <w:rPr>
+          <w:rFonts w:ascii="Calibri" w:eastAsia="Calibri" w:hAnsi="Calibri" w:cs="Calibri"/>
+          <w:lang w:val="es-AR"/>
+        </w:rPr>
+      </w:pPr>
+      <w:r>
+        <w:rPr>
+          <w:rFonts w:ascii="Calibri" w:eastAsia="Calibri" w:hAnsi="Calibri" w:cs="Calibri"/>
+          <w:lang w:val="es-AR"/>
+        </w:rPr>
+        <w:drawing>
+          <wp:inline distT="0" distB="0" distL="0" distR="0" wp14:anchorId="4596D3E6" wp14:editId="3F812770">
+            <wp:extent cx="8230738" cy="4534841"/>
+            <wp:effectExtent l="0" t="0" r="0" b="0"/>
+            <wp:docPr id="116193104" name="Picture 2"/>
+            <wp:cNvGraphicFramePr>
+              <a:graphicFrameLocks xmlns:a="http://schemas.openxmlformats.org/drawingml/2006/main" noChangeAspect="1"/>
+            </wp:cNvGraphicFramePr>
+            <a:graphic xmlns:a="http://schemas.openxmlformats.org/drawingml/2006/main">
+              <a:graphicData uri="http://schemas.openxmlformats.org/drawingml/2006/picture">
+                <pic:pic xmlns:pic="http://schemas.openxmlformats.org/drawingml/2006/picture">
+                  <pic:nvPicPr>
+                    <pic:cNvPr id="0" name="Picture 6"/>
+                    <pic:cNvPicPr>
+                      <a:picLocks noChangeAspect="1" noChangeArrowheads="1"/>
+                    </pic:cNvPicPr>
+                  </pic:nvPicPr>
+                  <pic:blipFill>
+                    <a:blip r:embed="rId7" cstate="print">
+                      <a:extLst>
+                        <a:ext uri="{28A0092B-C50C-407E-A947-70E740481C1C}">
+                          <a14:useLocalDpi xmlns:a14="http://schemas.microsoft.com/office/drawing/2010/main" val="0"/>
+                        </a:ext>
+                      </a:extLst>
+                    </a:blip>
+                    <a:srcRect/>
+                    <a:stretch>
+                      <a:fillRect/>
+                    </a:stretch>
+                  </pic:blipFill>
+                  <pic:spPr bwMode="auto">
+                    <a:xfrm rot="5400000">
+                      <a:off x="0" y="0"/>
+                      <a:ext cx="8256636" cy="4549110"/>
+                    </a:xfrm>
+                    <a:prstGeom prst="rect">
+                      <a:avLst/>
+                    </a:prstGeom>
+                    <a:noFill/>
+                    <a:ln>
+                      <a:noFill/>
+                    </a:ln>
+                  </pic:spPr>
+                </pic:pic>
+              </a:graphicData>
+            </a:graphic>
+          </wp:inline>
+        </w:drawing>
+      </w:r>
+    </w:p>
+    <w:p>
+      <w:pPr>
+        <w:pStyle w:val="Heading2"/>
+        <w:rPr>
+          <w:rStyle w:val="Heading1Char"/>
+        </w:rPr>
+      </w:pPr>
+      <w:proofErr w:type="spellStart"/>
+      <w:r>
+        <w:rPr>
+          <w:rStyle w:val="Heading1Char"/>
+        </w:rPr>
+        <w:lastRenderedPageBreak/>
+        <w:t>Politica</w:t>
+      </w:r>
+      <w:proofErr w:type="spellEnd"/>
+      <w:r>
+        <w:rPr>
+          <w:rStyle w:val="Heading1Char"/>
+        </w:rPr>
+        <w:t xml:space="preserve"> de Back Up</w:t>
+      </w:r>
+      <w:r>
+        <w:rPr>
+          <w:rStyle w:val="Heading1Char"/>
+        </w:rPr>
+        <w:t>:</w:t>
+      </w:r>
+    </w:p>
+    <w:p>
+      <w:pPr>
+        <w:ind w:left="708"/>
+        <w:rPr>
+          <w:rFonts w:ascii="Calibri" w:eastAsia="Calibri" w:hAnsi="Calibri" w:cs="Calibri"/>
+          <w:lang w:val="es-AR"/>
+        </w:rPr>
+      </w:pPr>
+    </w:p>
+    <w:p>
+      <w:pPr>
+        <w:ind w:left="708"/>
+        <w:rPr>
+          <w:rFonts w:ascii="Calibri" w:eastAsia="Calibri" w:hAnsi="Calibri" w:cs="Calibri"/>
+          <w:lang w:val="es-AR"/>
+        </w:rPr>
+      </w:pPr>
+      <w:r>
+        <w:rPr>
+          <w:rFonts w:ascii="Calibri" w:eastAsia="Calibri" w:hAnsi="Calibri" w:cs="Calibri"/>
+          <w:lang w:val="es-AR"/>
+        </w:rPr>
+        <w:t xml:space="preserve">Decidimos que se realiza automáticamente un respaldo completo una vez por semana, durante la madrugada del </w:t>
+      </w:r>
+      <w:proofErr w:type="gramStart"/>
+      <w:r>
+        <w:rPr>
+          <w:rFonts w:ascii="Calibri" w:eastAsia="Calibri" w:hAnsi="Calibri" w:cs="Calibri"/>
+          <w:lang w:val="es-AR"/>
+        </w:rPr>
+        <w:t>día lunes</w:t>
+      </w:r>
+      <w:proofErr w:type="gramEnd"/>
+      <w:r>
+        <w:rPr>
+          <w:rFonts w:ascii="Calibri" w:eastAsia="Calibri" w:hAnsi="Calibri" w:cs="Calibri"/>
+          <w:lang w:val="es-AR"/>
+        </w:rPr>
+        <w:t xml:space="preserve">.  </w:t>
+      </w:r>
+    </w:p>
+    <w:p>
+      <w:pPr>
+        <w:ind w:left="708"/>
+        <w:rPr>
+          <w:rFonts w:ascii="Calibri" w:eastAsia="Calibri" w:hAnsi="Calibri" w:cs="Calibri"/>
+          <w:lang w:val="es-AR"/>
+        </w:rPr>
+      </w:pPr>
+      <w:r>
+        <w:rPr>
+          <w:rFonts w:ascii="Calibri" w:eastAsia="Calibri" w:hAnsi="Calibri" w:cs="Calibri"/>
+          <w:lang w:val="es-AR"/>
+        </w:rPr>
+        <w:t>Luego, se realiza un respaldo diferencial cada 24 horas (también durante la madrugada), y un respaldo del log de transacciones cada 10 minutos.</w:t>
+      </w:r>
+    </w:p>
+    <w:p>
+      <w:pPr>
+        <w:ind w:left="708"/>
+        <w:rPr>
+          <w:rFonts w:ascii="Calibri" w:eastAsia="Calibri" w:hAnsi="Calibri" w:cs="Calibri"/>
+          <w:lang w:val="es-AR"/>
+        </w:rPr>
+      </w:pPr>
+    </w:p>
+    <w:p>
+      <w:pPr>
+        <w:ind w:left="708"/>
+        <w:rPr>
+          <w:rFonts w:ascii="Calibri" w:eastAsia="Calibri" w:hAnsi="Calibri" w:cs="Calibri"/>
+          <w:lang w:val="es-AR"/>
+        </w:rPr>
+      </w:pPr>
+      <w:r>
+        <w:rPr>
+          <w:rFonts w:ascii="Calibri" w:eastAsia="Calibri" w:hAnsi="Calibri" w:cs="Calibri"/>
+          <w:lang w:val="es-AR"/>
+        </w:rPr>
+        <w:t xml:space="preserve">Justificación: El sistema gestiona la facturación de un local con carga de trabajo intermitente. </w:t>
+      </w:r>
+    </w:p>
+    <w:p>
+      <w:pPr>
+        <w:ind w:left="708"/>
+        <w:rPr>
+          <w:rFonts w:ascii="Calibri" w:eastAsia="Calibri" w:hAnsi="Calibri" w:cs="Calibri"/>
+          <w:lang w:val="es-AR"/>
+        </w:rPr>
+      </w:pPr>
+      <w:r>
+        <w:rPr>
+          <w:rFonts w:ascii="Calibri" w:eastAsia="Calibri" w:hAnsi="Calibri" w:cs="Calibri"/>
+          <w:lang w:val="es-AR"/>
+        </w:rPr>
+        <w:t xml:space="preserve">Dado que opera en un servidor local donde no van a haber operaciones constantes, creemos que hace falta un RTO bajo </w:t>
+      </w:r>
+    </w:p>
+    <w:p>
+      <w:pPr>
+        <w:ind w:left="708"/>
+        <w:rPr>
+          <w:rFonts w:ascii="Calibri" w:eastAsia="Calibri" w:hAnsi="Calibri" w:cs="Calibri"/>
+          <w:lang w:val="es-AR"/>
+        </w:rPr>
+      </w:pPr>
+      <w:r>
+        <w:rPr>
+          <w:rFonts w:ascii="Calibri" w:eastAsia="Calibri" w:hAnsi="Calibri" w:cs="Calibri"/>
+          <w:lang w:val="es-AR"/>
+        </w:rPr>
+        <w:t>que minimice la pérdida de datos, sin un uso excesivo de recursos.</w:t>
+      </w:r>
+    </w:p>
+    <w:p>
+      <w:pPr>
+        <w:ind w:left="708"/>
+        <w:rPr>
+          <w:rFonts w:ascii="Calibri" w:eastAsia="Calibri" w:hAnsi="Calibri" w:cs="Calibri"/>
+          <w:lang w:val="es-AR"/>
+        </w:rPr>
+      </w:pPr>
+    </w:p>
+    <w:p>
+      <w:pPr>
+        <w:ind w:left="708"/>
+        <w:rPr>
+          <w:rFonts w:ascii="Calibri" w:eastAsia="Calibri" w:hAnsi="Calibri" w:cs="Calibri"/>
+          <w:lang w:val="es-AR"/>
+        </w:rPr>
+      </w:pPr>
+      <w:r>
+        <w:rPr>
+          <w:rFonts w:ascii="Calibri" w:eastAsia="Calibri" w:hAnsi="Calibri" w:cs="Calibri"/>
+          <w:lang w:val="es-AR"/>
+        </w:rPr>
+        <w:t>Por ese motivo:</w:t>
+      </w:r>
+    </w:p>
+    <w:p>
+      <w:pPr>
+        <w:ind w:left="708"/>
+        <w:rPr>
+          <w:rFonts w:ascii="Calibri" w:eastAsia="Calibri" w:hAnsi="Calibri" w:cs="Calibri"/>
+          <w:lang w:val="es-AR"/>
+        </w:rPr>
+      </w:pPr>
+      <w:r>
+        <w:rPr>
+          <w:rFonts w:ascii="Calibri" w:eastAsia="Calibri" w:hAnsi="Calibri" w:cs="Calibri"/>
+          <w:lang w:val="es-AR"/>
+        </w:rPr>
+        <w:t>- Se realiza un respaldo diferencial diario para reducir el tiempo de restauración.</w:t>
+      </w:r>
+    </w:p>
+    <w:p>
+      <w:pPr>
+        <w:ind w:left="708"/>
+        <w:rPr>
+          <w:rFonts w:ascii="Calibri" w:eastAsia="Calibri" w:hAnsi="Calibri" w:cs="Calibri"/>
+          <w:lang w:val="es-AR"/>
+        </w:rPr>
+      </w:pPr>
+      <w:r>
+        <w:rPr>
+          <w:rFonts w:ascii="Calibri" w:eastAsia="Calibri" w:hAnsi="Calibri" w:cs="Calibri"/>
+          <w:lang w:val="es-AR"/>
+        </w:rPr>
+        <w:t xml:space="preserve">- Se respaldan los logs de transacciones cada 10 minutos, lo que nos garantiza como </w:t>
+      </w:r>
+      <w:proofErr w:type="spellStart"/>
+      <w:r>
+        <w:rPr>
+          <w:rFonts w:ascii="Calibri" w:eastAsia="Calibri" w:hAnsi="Calibri" w:cs="Calibri"/>
+          <w:lang w:val="es-AR"/>
+        </w:rPr>
+        <w:t>maximo</w:t>
+      </w:r>
+      <w:proofErr w:type="spellEnd"/>
+      <w:r>
+        <w:rPr>
+          <w:rFonts w:ascii="Calibri" w:eastAsia="Calibri" w:hAnsi="Calibri" w:cs="Calibri"/>
+          <w:lang w:val="es-AR"/>
+        </w:rPr>
+        <w:t xml:space="preserve"> 10 minutos de perdida de datos.</w:t>
+      </w:r>
+    </w:p>
+    <w:p>
+      <w:pPr>
+        <w:ind w:left="708"/>
+        <w:rPr>
+          <w:rFonts w:ascii="Calibri" w:eastAsia="Calibri" w:hAnsi="Calibri" w:cs="Calibri"/>
+          <w:lang w:val="es-AR"/>
+        </w:rPr>
+      </w:pPr>
+      <w:r>
+        <w:rPr>
+          <w:rFonts w:ascii="Calibri" w:eastAsia="Calibri" w:hAnsi="Calibri" w:cs="Calibri"/>
+          <w:lang w:val="es-AR"/>
+        </w:rPr>
+        <w:t>- Los respaldos completos y diferenciales se programan durante la madrugada para no alterar la performance del sistema durante los tiempos de carga</w:t>
+      </w:r>
+    </w:p>
+    <w:p>
+      <w:pPr>
+        <w:ind w:left="708"/>
+        <w:rPr>
+          <w:rFonts w:ascii="Calibri" w:eastAsia="Calibri" w:hAnsi="Calibri" w:cs="Calibri"/>
+          <w:lang w:val="es-AR"/>
+        </w:rPr>
+      </w:pPr>
+      <w:r>
+        <w:rPr>
+          <w:rFonts w:ascii="Calibri" w:eastAsia="Calibri" w:hAnsi="Calibri" w:cs="Calibri"/>
+          <w:lang w:val="es-AR"/>
+        </w:rPr>
+        <w:t>(</w:t>
+      </w:r>
+      <w:proofErr w:type="spellStart"/>
+      <w:r>
+        <w:rPr>
+          <w:rFonts w:ascii="Calibri" w:eastAsia="Calibri" w:hAnsi="Calibri" w:cs="Calibri"/>
+          <w:lang w:val="es-AR"/>
+        </w:rPr>
+        <w:t>Segun</w:t>
+      </w:r>
+      <w:proofErr w:type="spellEnd"/>
+      <w:r>
+        <w:rPr>
+          <w:rFonts w:ascii="Calibri" w:eastAsia="Calibri" w:hAnsi="Calibri" w:cs="Calibri"/>
+          <w:lang w:val="es-AR"/>
+        </w:rPr>
+        <w:t xml:space="preserve"> lo que pudimos ver en Google </w:t>
+      </w:r>
+      <w:proofErr w:type="spellStart"/>
+      <w:r>
+        <w:rPr>
+          <w:rFonts w:ascii="Calibri" w:eastAsia="Calibri" w:hAnsi="Calibri" w:cs="Calibri"/>
+          <w:lang w:val="es-AR"/>
+        </w:rPr>
+        <w:t>Maps</w:t>
+      </w:r>
+      <w:proofErr w:type="spellEnd"/>
+      <w:r>
+        <w:rPr>
+          <w:rFonts w:ascii="Calibri" w:eastAsia="Calibri" w:hAnsi="Calibri" w:cs="Calibri"/>
+          <w:lang w:val="es-AR"/>
+        </w:rPr>
+        <w:t>, es el período de menor concurrencia en este tipo de negocios).</w:t>
+      </w:r>
+    </w:p>
+    <w:p>
+      <w:pPr>
+        <w:ind w:left="708"/>
+        <w:rPr>
+          <w:rFonts w:ascii="Calibri" w:eastAsia="Calibri" w:hAnsi="Calibri" w:cs="Calibri"/>
+          <w:lang w:val="es-AR"/>
+        </w:rPr>
+      </w:pPr>
+      <w:r>
+        <w:rPr>
+          <w:rFonts w:ascii="Calibri" w:eastAsia="Calibri" w:hAnsi="Calibri" w:cs="Calibri"/>
+          <w:lang w:val="es-AR"/>
+        </w:rPr>
+        <w:t xml:space="preserve">- Elegimos el </w:t>
+      </w:r>
+      <w:proofErr w:type="spellStart"/>
+      <w:r>
+        <w:rPr>
+          <w:rFonts w:ascii="Calibri" w:eastAsia="Calibri" w:hAnsi="Calibri" w:cs="Calibri"/>
+          <w:lang w:val="es-AR"/>
+        </w:rPr>
+        <w:t>dia</w:t>
+      </w:r>
+      <w:proofErr w:type="spellEnd"/>
+      <w:r>
+        <w:rPr>
+          <w:rFonts w:ascii="Calibri" w:eastAsia="Calibri" w:hAnsi="Calibri" w:cs="Calibri"/>
+          <w:lang w:val="es-AR"/>
+        </w:rPr>
+        <w:t xml:space="preserve"> lunes para el respaldo completo porque (</w:t>
+      </w:r>
+      <w:proofErr w:type="spellStart"/>
+      <w:r>
+        <w:rPr>
+          <w:rFonts w:ascii="Calibri" w:eastAsia="Calibri" w:hAnsi="Calibri" w:cs="Calibri"/>
+          <w:lang w:val="es-AR"/>
+        </w:rPr>
+        <w:t>Segun</w:t>
+      </w:r>
+      <w:proofErr w:type="spellEnd"/>
+      <w:r>
+        <w:rPr>
+          <w:rFonts w:ascii="Calibri" w:eastAsia="Calibri" w:hAnsi="Calibri" w:cs="Calibri"/>
+          <w:lang w:val="es-AR"/>
+        </w:rPr>
+        <w:t xml:space="preserve"> </w:t>
+      </w:r>
+      <w:proofErr w:type="spellStart"/>
+      <w:r>
+        <w:rPr>
+          <w:rFonts w:ascii="Calibri" w:eastAsia="Calibri" w:hAnsi="Calibri" w:cs="Calibri"/>
+          <w:lang w:val="es-AR"/>
+        </w:rPr>
+        <w:t>maps</w:t>
+      </w:r>
+      <w:proofErr w:type="spellEnd"/>
+      <w:r>
+        <w:rPr>
+          <w:rFonts w:ascii="Calibri" w:eastAsia="Calibri" w:hAnsi="Calibri" w:cs="Calibri"/>
+          <w:lang w:val="es-AR"/>
+        </w:rPr>
+        <w:t>) es de los días de menor actividad.</w:t>
+      </w:r>
+    </w:p>
+    <w:p>
+      <w:pPr>
+        <w:ind w:left="708"/>
+        <w:rPr>
+          <w:rFonts w:ascii="Calibri" w:eastAsia="Calibri" w:hAnsi="Calibri" w:cs="Calibri"/>
+          <w:lang w:val="es-AR"/>
+        </w:rPr>
+      </w:pPr>
+      <w:r>
+        <w:rPr>
+          <w:rFonts w:ascii="Calibri" w:eastAsia="Calibri" w:hAnsi="Calibri" w:cs="Calibri"/>
+          <w:lang w:val="es-AR"/>
+        </w:rPr>
+        <w:t>En caso de poder acceder a una nube, haríamos un respaldo adicional en ella para complementar los respaldos locales en caso de que fallase uno u otro.</w:t>
+      </w:r>
     </w:p>
     <w:sectPr>
       <w:pgSz w:w="11906" w:h="16838"/>
@@ -1166,6 +2434,232 @@
     </w:lvl>
   </w:abstractNum>
   <w:abstractNum w:abstractNumId="1" w15:restartNumberingAfterBreak="0">
+    <w:nsid w:val="05AC4629"/>
+    <w:multiLevelType w:val="hybridMultilevel"/>
+    <w:tmpl w:val="9362B36C"/>
+    <w:lvl w:ilvl="0" w:tplc="2C0A0001">
+      <w:start w:val="1"/>
+      <w:numFmt w:val="bullet"/>
+      <w:lvlText w:val=""/>
+      <w:lvlJc w:val="left"/>
+      <w:pPr>
+        <w:ind w:left="720" w:hanging="360"/>
+      </w:pPr>
+      <w:rPr>
+        <w:rFonts w:ascii="Symbol" w:hAnsi="Symbol" w:hint="default"/>
+      </w:rPr>
+    </w:lvl>
+    <w:lvl w:ilvl="1" w:tplc="2C0A0003" w:tentative="1">
+      <w:start w:val="1"/>
+      <w:numFmt w:val="bullet"/>
+      <w:lvlText w:val="o"/>
+      <w:lvlJc w:val="left"/>
+      <w:pPr>
+        <w:ind w:left="1440" w:hanging="360"/>
+      </w:pPr>
+      <w:rPr>
+        <w:rFonts w:ascii="Courier New" w:hAnsi="Courier New" w:cs="Courier New" w:hint="default"/>
+      </w:rPr>
+    </w:lvl>
+    <w:lvl w:ilvl="2" w:tplc="2C0A0005" w:tentative="1">
+      <w:start w:val="1"/>
+      <w:numFmt w:val="bullet"/>
+      <w:lvlText w:val=""/>
+      <w:lvlJc w:val="left"/>
+      <w:pPr>
+        <w:ind w:left="2160" w:hanging="360"/>
+      </w:pPr>
+      <w:rPr>
+        <w:rFonts w:ascii="Wingdings" w:hAnsi="Wingdings" w:hint="default"/>
+      </w:rPr>
+    </w:lvl>
+    <w:lvl w:ilvl="3" w:tplc="2C0A0001" w:tentative="1">
+      <w:start w:val="1"/>
+      <w:numFmt w:val="bullet"/>
+      <w:lvlText w:val=""/>
+      <w:lvlJc w:val="left"/>
+      <w:pPr>
+        <w:ind w:left="2880" w:hanging="360"/>
+      </w:pPr>
+      <w:rPr>
+        <w:rFonts w:ascii="Symbol" w:hAnsi="Symbol" w:hint="default"/>
+      </w:rPr>
+    </w:lvl>
+    <w:lvl w:ilvl="4" w:tplc="2C0A0003" w:tentative="1">
+      <w:start w:val="1"/>
+      <w:numFmt w:val="bullet"/>
+      <w:lvlText w:val="o"/>
+      <w:lvlJc w:val="left"/>
+      <w:pPr>
+        <w:ind w:left="3600" w:hanging="360"/>
+      </w:pPr>
+      <w:rPr>
+        <w:rFonts w:ascii="Courier New" w:hAnsi="Courier New" w:cs="Courier New" w:hint="default"/>
+      </w:rPr>
+    </w:lvl>
+    <w:lvl w:ilvl="5" w:tplc="2C0A0005" w:tentative="1">
+      <w:start w:val="1"/>
+      <w:numFmt w:val="bullet"/>
+      <w:lvlText w:val=""/>
+      <w:lvlJc w:val="left"/>
+      <w:pPr>
+        <w:ind w:left="4320" w:hanging="360"/>
+      </w:pPr>
+      <w:rPr>
+        <w:rFonts w:ascii="Wingdings" w:hAnsi="Wingdings" w:hint="default"/>
+      </w:rPr>
+    </w:lvl>
+    <w:lvl w:ilvl="6" w:tplc="2C0A0001" w:tentative="1">
+      <w:start w:val="1"/>
+      <w:numFmt w:val="bullet"/>
+      <w:lvlText w:val=""/>
+      <w:lvlJc w:val="left"/>
+      <w:pPr>
+        <w:ind w:left="5040" w:hanging="360"/>
+      </w:pPr>
+      <w:rPr>
+        <w:rFonts w:ascii="Symbol" w:hAnsi="Symbol" w:hint="default"/>
+      </w:rPr>
+    </w:lvl>
+    <w:lvl w:ilvl="7" w:tplc="2C0A0003" w:tentative="1">
+      <w:start w:val="1"/>
+      <w:numFmt w:val="bullet"/>
+      <w:lvlText w:val="o"/>
+      <w:lvlJc w:val="left"/>
+      <w:pPr>
+        <w:ind w:left="5760" w:hanging="360"/>
+      </w:pPr>
+      <w:rPr>
+        <w:rFonts w:ascii="Courier New" w:hAnsi="Courier New" w:cs="Courier New" w:hint="default"/>
+      </w:rPr>
+    </w:lvl>
+    <w:lvl w:ilvl="8" w:tplc="2C0A0005" w:tentative="1">
+      <w:start w:val="1"/>
+      <w:numFmt w:val="bullet"/>
+      <w:lvlText w:val=""/>
+      <w:lvlJc w:val="left"/>
+      <w:pPr>
+        <w:ind w:left="6480" w:hanging="360"/>
+      </w:pPr>
+      <w:rPr>
+        <w:rFonts w:ascii="Wingdings" w:hAnsi="Wingdings" w:hint="default"/>
+      </w:rPr>
+    </w:lvl>
+  </w:abstractNum>
+  <w:abstractNum w:abstractNumId="2" w15:restartNumberingAfterBreak="0">
+    <w:nsid w:val="07E66375"/>
+    <w:multiLevelType w:val="hybridMultilevel"/>
+    <w:tmpl w:val="62641EA2"/>
+    <w:lvl w:ilvl="0" w:tplc="A2F66A24">
+      <w:start w:val="1"/>
+      <w:numFmt w:val="bullet"/>
+      <w:lvlText w:val=""/>
+      <w:lvlJc w:val="left"/>
+      <w:pPr>
+        <w:ind w:left="720" w:hanging="360"/>
+      </w:pPr>
+      <w:rPr>
+        <w:rFonts w:ascii="Symbol" w:hAnsi="Symbol" w:hint="default"/>
+      </w:rPr>
+    </w:lvl>
+    <w:lvl w:ilvl="1" w:tplc="7B6EBBEA">
+      <w:start w:val="1"/>
+      <w:numFmt w:val="bullet"/>
+      <w:lvlText w:val="o"/>
+      <w:lvlJc w:val="left"/>
+      <w:pPr>
+        <w:ind w:left="1440" w:hanging="360"/>
+      </w:pPr>
+      <w:rPr>
+        <w:rFonts w:ascii="Courier New" w:hAnsi="Courier New" w:hint="default"/>
+      </w:rPr>
+    </w:lvl>
+    <w:lvl w:ilvl="2" w:tplc="A2647BDA">
+      <w:start w:val="1"/>
+      <w:numFmt w:val="bullet"/>
+      <w:lvlText w:val=""/>
+      <w:lvlJc w:val="left"/>
+      <w:pPr>
+        <w:ind w:left="2160" w:hanging="360"/>
+      </w:pPr>
+      <w:rPr>
+        <w:rFonts w:ascii="Wingdings" w:hAnsi="Wingdings" w:hint="default"/>
+      </w:rPr>
+    </w:lvl>
+    <w:lvl w:ilvl="3" w:tplc="CE86A2A4">
+      <w:start w:val="1"/>
+      <w:numFmt w:val="bullet"/>
+      <w:lvlText w:val=""/>
+      <w:lvlJc w:val="left"/>
+      <w:pPr>
+        <w:ind w:left="2880" w:hanging="360"/>
+      </w:pPr>
+      <w:rPr>
+        <w:rFonts w:ascii="Symbol" w:hAnsi="Symbol" w:hint="default"/>
+      </w:rPr>
+    </w:lvl>
+    <w:lvl w:ilvl="4" w:tplc="E7DEAF60">
+      <w:start w:val="1"/>
+      <w:numFmt w:val="bullet"/>
+      <w:lvlText w:val="o"/>
+      <w:lvlJc w:val="left"/>
+      <w:pPr>
+        <w:ind w:left="3600" w:hanging="360"/>
+      </w:pPr>
+      <w:rPr>
+        <w:rFonts w:ascii="Courier New" w:hAnsi="Courier New" w:hint="default"/>
+      </w:rPr>
+    </w:lvl>
+    <w:lvl w:ilvl="5" w:tplc="7658A6B0">
+      <w:start w:val="1"/>
+      <w:numFmt w:val="bullet"/>
+      <w:lvlText w:val=""/>
+      <w:lvlJc w:val="left"/>
+      <w:pPr>
+        <w:ind w:left="4320" w:hanging="360"/>
+      </w:pPr>
+      <w:rPr>
+        <w:rFonts w:ascii="Wingdings" w:hAnsi="Wingdings" w:hint="default"/>
+      </w:rPr>
+    </w:lvl>
+    <w:lvl w:ilvl="6" w:tplc="623ADA2E">
+      <w:start w:val="1"/>
+      <w:numFmt w:val="bullet"/>
+      <w:lvlText w:val=""/>
+      <w:lvlJc w:val="left"/>
+      <w:pPr>
+        <w:ind w:left="5040" w:hanging="360"/>
+      </w:pPr>
+      <w:rPr>
+        <w:rFonts w:ascii="Symbol" w:hAnsi="Symbol" w:hint="default"/>
+      </w:rPr>
+    </w:lvl>
+    <w:lvl w:ilvl="7" w:tplc="9FFCFE04">
+      <w:start w:val="1"/>
+      <w:numFmt w:val="bullet"/>
+      <w:lvlText w:val="o"/>
+      <w:lvlJc w:val="left"/>
+      <w:pPr>
+        <w:ind w:left="5760" w:hanging="360"/>
+      </w:pPr>
+      <w:rPr>
+        <w:rFonts w:ascii="Courier New" w:hAnsi="Courier New" w:hint="default"/>
+      </w:rPr>
+    </w:lvl>
+    <w:lvl w:ilvl="8" w:tplc="97B22026">
+      <w:start w:val="1"/>
+      <w:numFmt w:val="bullet"/>
+      <w:lvlText w:val=""/>
+      <w:lvlJc w:val="left"/>
+      <w:pPr>
+        <w:ind w:left="6480" w:hanging="360"/>
+      </w:pPr>
+      <w:rPr>
+        <w:rFonts w:ascii="Wingdings" w:hAnsi="Wingdings" w:hint="default"/>
+      </w:rPr>
+    </w:lvl>
+  </w:abstractNum>
+  <w:abstractNum w:abstractNumId="3" w15:restartNumberingAfterBreak="0">
     <w:nsid w:val="12A87C03"/>
     <w:multiLevelType w:val="hybridMultilevel"/>
     <w:tmpl w:val="992A4C54"/>
@@ -1278,7 +2772,7 @@
       </w:rPr>
     </w:lvl>
   </w:abstractNum>
-  <w:abstractNum w:abstractNumId="2" w15:restartNumberingAfterBreak="0">
+  <w:abstractNum w:abstractNumId="4" w15:restartNumberingAfterBreak="0">
     <w:nsid w:val="14542037"/>
     <w:multiLevelType w:val="hybridMultilevel"/>
     <w:tmpl w:val="2E222F60"/>
@@ -1391,7 +2885,120 @@
       </w:rPr>
     </w:lvl>
   </w:abstractNum>
-  <w:abstractNum w:abstractNumId="3" w15:restartNumberingAfterBreak="0">
+  <w:abstractNum w:abstractNumId="5" w15:restartNumberingAfterBreak="0">
+    <w:nsid w:val="4177237D"/>
+    <w:multiLevelType w:val="hybridMultilevel"/>
+    <w:tmpl w:val="67BC0522"/>
+    <w:lvl w:ilvl="0" w:tplc="2C0A0001">
+      <w:start w:val="1"/>
+      <w:numFmt w:val="bullet"/>
+      <w:lvlText w:val=""/>
+      <w:lvlJc w:val="left"/>
+      <w:pPr>
+        <w:ind w:left="720" w:hanging="360"/>
+      </w:pPr>
+      <w:rPr>
+        <w:rFonts w:ascii="Symbol" w:hAnsi="Symbol" w:hint="default"/>
+      </w:rPr>
+    </w:lvl>
+    <w:lvl w:ilvl="1" w:tplc="2C0A0003" w:tentative="1">
+      <w:start w:val="1"/>
+      <w:numFmt w:val="bullet"/>
+      <w:lvlText w:val="o"/>
+      <w:lvlJc w:val="left"/>
+      <w:pPr>
+        <w:ind w:left="1440" w:hanging="360"/>
+      </w:pPr>
+      <w:rPr>
+        <w:rFonts w:ascii="Courier New" w:hAnsi="Courier New" w:cs="Courier New" w:hint="default"/>
+      </w:rPr>
+    </w:lvl>
+    <w:lvl w:ilvl="2" w:tplc="2C0A0005" w:tentative="1">
+      <w:start w:val="1"/>
+      <w:numFmt w:val="bullet"/>
+      <w:lvlText w:val=""/>
+      <w:lvlJc w:val="left"/>
+      <w:pPr>
+        <w:ind w:left="2160" w:hanging="360"/>
+      </w:pPr>
+      <w:rPr>
+        <w:rFonts w:ascii="Wingdings" w:hAnsi="Wingdings" w:hint="default"/>
+      </w:rPr>
+    </w:lvl>
+    <w:lvl w:ilvl="3" w:tplc="2C0A0001" w:tentative="1">
+      <w:start w:val="1"/>
+      <w:numFmt w:val="bullet"/>
+      <w:lvlText w:val=""/>
+      <w:lvlJc w:val="left"/>
+      <w:pPr>
+        <w:ind w:left="2880" w:hanging="360"/>
+      </w:pPr>
+      <w:rPr>
+        <w:rFonts w:ascii="Symbol" w:hAnsi="Symbol" w:hint="default"/>
+      </w:rPr>
+    </w:lvl>
+    <w:lvl w:ilvl="4" w:tplc="2C0A0003" w:tentative="1">
+      <w:start w:val="1"/>
+      <w:numFmt w:val="bullet"/>
+      <w:lvlText w:val="o"/>
+      <w:lvlJc w:val="left"/>
+      <w:pPr>
+        <w:ind w:left="3600" w:hanging="360"/>
+      </w:pPr>
+      <w:rPr>
+        <w:rFonts w:ascii="Courier New" w:hAnsi="Courier New" w:cs="Courier New" w:hint="default"/>
+      </w:rPr>
+    </w:lvl>
+    <w:lvl w:ilvl="5" w:tplc="2C0A0005" w:tentative="1">
+      <w:start w:val="1"/>
+      <w:numFmt w:val="bullet"/>
+      <w:lvlText w:val=""/>
+      <w:lvlJc w:val="left"/>
+      <w:pPr>
+        <w:ind w:left="4320" w:hanging="360"/>
+      </w:pPr>
+      <w:rPr>
+        <w:rFonts w:ascii="Wingdings" w:hAnsi="Wingdings" w:hint="default"/>
+      </w:rPr>
+    </w:lvl>
+    <w:lvl w:ilvl="6" w:tplc="2C0A0001" w:tentative="1">
+      <w:start w:val="1"/>
+      <w:numFmt w:val="bullet"/>
+      <w:lvlText w:val=""/>
+      <w:lvlJc w:val="left"/>
+      <w:pPr>
+        <w:ind w:left="5040" w:hanging="360"/>
+      </w:pPr>
+      <w:rPr>
+        <w:rFonts w:ascii="Symbol" w:hAnsi="Symbol" w:hint="default"/>
+      </w:rPr>
+    </w:lvl>
+    <w:lvl w:ilvl="7" w:tplc="2C0A0003" w:tentative="1">
+      <w:start w:val="1"/>
+      <w:numFmt w:val="bullet"/>
+      <w:lvlText w:val="o"/>
+      <w:lvlJc w:val="left"/>
+      <w:pPr>
+        <w:ind w:left="5760" w:hanging="360"/>
+      </w:pPr>
+      <w:rPr>
+        <w:rFonts w:ascii="Courier New" w:hAnsi="Courier New" w:cs="Courier New" w:hint="default"/>
+      </w:rPr>
+    </w:lvl>
+    <w:lvl w:ilvl="8" w:tplc="2C0A0005" w:tentative="1">
+      <w:start w:val="1"/>
+      <w:numFmt w:val="bullet"/>
+      <w:lvlText w:val=""/>
+      <w:lvlJc w:val="left"/>
+      <w:pPr>
+        <w:ind w:left="6480" w:hanging="360"/>
+      </w:pPr>
+      <w:rPr>
+        <w:rFonts w:ascii="Wingdings" w:hAnsi="Wingdings" w:hint="default"/>
+      </w:rPr>
+    </w:lvl>
+  </w:abstractNum>
+  <w:abstractNum w:abstractNumId="6" w15:restartNumberingAfterBreak="0">
     <w:nsid w:val="53535D88"/>
     <w:multiLevelType w:val="hybridMultilevel"/>
     <w:tmpl w:val="E4180BAA"/>
@@ -1504,7 +3111,7 @@
       </w:rPr>
     </w:lvl>
   </w:abstractNum>
-  <w:abstractNum w:abstractNumId="4" w15:restartNumberingAfterBreak="0">
+  <w:abstractNum w:abstractNumId="7" w15:restartNumberingAfterBreak="0">
     <w:nsid w:val="543D6112"/>
     <w:multiLevelType w:val="hybridMultilevel"/>
     <w:tmpl w:val="951A6B0E"/>
@@ -1593,7 +3200,7 @@
       </w:pPr>
     </w:lvl>
   </w:abstractNum>
-  <w:abstractNum w:abstractNumId="5" w15:restartNumberingAfterBreak="0">
+  <w:abstractNum w:abstractNumId="8" w15:restartNumberingAfterBreak="0">
     <w:nsid w:val="5E91335D"/>
     <w:multiLevelType w:val="hybridMultilevel"/>
     <w:tmpl w:val="802A3F2E"/>
@@ -1706,7 +3313,7 @@
       </w:rPr>
     </w:lvl>
   </w:abstractNum>
-  <w:abstractNum w:abstractNumId="6" w15:restartNumberingAfterBreak="0">
+  <w:abstractNum w:abstractNumId="9" w15:restartNumberingAfterBreak="0">
     <w:nsid w:val="619F60AA"/>
     <w:multiLevelType w:val="hybridMultilevel"/>
     <w:tmpl w:val="6DBEB55C"/>
@@ -1819,7 +3426,120 @@
       </w:rPr>
     </w:lvl>
   </w:abstractNum>
-  <w:abstractNum w:abstractNumId="7" w15:restartNumberingAfterBreak="0">
+  <w:abstractNum w:abstractNumId="10" w15:restartNumberingAfterBreak="0">
+    <w:nsid w:val="738F767B"/>
+    <w:multiLevelType w:val="hybridMultilevel"/>
+    <w:tmpl w:val="4CEC6A3A"/>
+    <w:lvl w:ilvl="0" w:tplc="2C0A0001">
+      <w:start w:val="1"/>
+      <w:numFmt w:val="bullet"/>
+      <w:lvlText w:val=""/>
+      <w:lvlJc w:val="left"/>
+      <w:pPr>
+        <w:ind w:left="720" w:hanging="360"/>
+      </w:pPr>
+      <w:rPr>
+        <w:rFonts w:ascii="Symbol" w:hAnsi="Symbol" w:hint="default"/>
+      </w:rPr>
+    </w:lvl>
+    <w:lvl w:ilvl="1" w:tplc="2C0A0003" w:tentative="1">
+      <w:start w:val="1"/>
+      <w:numFmt w:val="bullet"/>
+      <w:lvlText w:val="o"/>
+      <w:lvlJc w:val="left"/>
+      <w:pPr>
+        <w:ind w:left="1440" w:hanging="360"/>
+      </w:pPr>
+      <w:rPr>
+        <w:rFonts w:ascii="Courier New" w:hAnsi="Courier New" w:cs="Courier New" w:hint="default"/>
+      </w:rPr>
+    </w:lvl>
+    <w:lvl w:ilvl="2" w:tplc="2C0A0005" w:tentative="1">
+      <w:start w:val="1"/>
+      <w:numFmt w:val="bullet"/>
+      <w:lvlText w:val=""/>
+      <w:lvlJc w:val="left"/>
+      <w:pPr>
+        <w:ind w:left="2160" w:hanging="360"/>
+      </w:pPr>
+      <w:rPr>
+        <w:rFonts w:ascii="Wingdings" w:hAnsi="Wingdings" w:hint="default"/>
+      </w:rPr>
+    </w:lvl>
+    <w:lvl w:ilvl="3" w:tplc="2C0A0001" w:tentative="1">
+      <w:start w:val="1"/>
+      <w:numFmt w:val="bullet"/>
+      <w:lvlText w:val=""/>
+      <w:lvlJc w:val="left"/>
+      <w:pPr>
+        <w:ind w:left="2880" w:hanging="360"/>
+      </w:pPr>
+      <w:rPr>
+        <w:rFonts w:ascii="Symbol" w:hAnsi="Symbol" w:hint="default"/>
+      </w:rPr>
+    </w:lvl>
+    <w:lvl w:ilvl="4" w:tplc="2C0A0003" w:tentative="1">
+      <w:start w:val="1"/>
+      <w:numFmt w:val="bullet"/>
+      <w:lvlText w:val="o"/>
+      <w:lvlJc w:val="left"/>
+      <w:pPr>
+        <w:ind w:left="3600" w:hanging="360"/>
+      </w:pPr>
+      <w:rPr>
+        <w:rFonts w:ascii="Courier New" w:hAnsi="Courier New" w:cs="Courier New" w:hint="default"/>
+      </w:rPr>
+    </w:lvl>
+    <w:lvl w:ilvl="5" w:tplc="2C0A0005" w:tentative="1">
+      <w:start w:val="1"/>
+      <w:numFmt w:val="bullet"/>
+      <w:lvlText w:val=""/>
+      <w:lvlJc w:val="left"/>
+      <w:pPr>
+        <w:ind w:left="4320" w:hanging="360"/>
+      </w:pPr>
+      <w:rPr>
+        <w:rFonts w:ascii="Wingdings" w:hAnsi="Wingdings" w:hint="default"/>
+      </w:rPr>
+    </w:lvl>
+    <w:lvl w:ilvl="6" w:tplc="2C0A0001" w:tentative="1">
+      <w:start w:val="1"/>
+      <w:numFmt w:val="bullet"/>
+      <w:lvlText w:val=""/>
+      <w:lvlJc w:val="left"/>
+      <w:pPr>
+        <w:ind w:left="5040" w:hanging="360"/>
+      </w:pPr>
+      <w:rPr>
+        <w:rFonts w:ascii="Symbol" w:hAnsi="Symbol" w:hint="default"/>
+      </w:rPr>
+    </w:lvl>
+    <w:lvl w:ilvl="7" w:tplc="2C0A0003" w:tentative="1">
+      <w:start w:val="1"/>
+      <w:numFmt w:val="bullet"/>
+      <w:lvlText w:val="o"/>
+      <w:lvlJc w:val="left"/>
+      <w:pPr>
+        <w:ind w:left="5760" w:hanging="360"/>
+      </w:pPr>
+      <w:rPr>
+        <w:rFonts w:ascii="Courier New" w:hAnsi="Courier New" w:cs="Courier New" w:hint="default"/>
+      </w:rPr>
+    </w:lvl>
+    <w:lvl w:ilvl="8" w:tplc="2C0A0005" w:tentative="1">
+      <w:start w:val="1"/>
+      <w:numFmt w:val="bullet"/>
+      <w:lvlText w:val=""/>
+      <w:lvlJc w:val="left"/>
+      <w:pPr>
+        <w:ind w:left="6480" w:hanging="360"/>
+      </w:pPr>
+      <w:rPr>
+        <w:rFonts w:ascii="Wingdings" w:hAnsi="Wingdings" w:hint="default"/>
+      </w:rPr>
+    </w:lvl>
+  </w:abstractNum>
+  <w:abstractNum w:abstractNumId="11" w15:restartNumberingAfterBreak="0">
     <w:nsid w:val="76B71BE9"/>
     <w:multiLevelType w:val="hybridMultilevel"/>
     <w:tmpl w:val="708E7EB2"/>
@@ -1933,28 +3653,40 @@
     </w:lvl>
   </w:abstractNum>
   <w:num w:numId="1" w16cid:durableId="401686326">
-    <w:abstractNumId w:val="4"/>
+    <w:abstractNumId w:val="7"/>
   </w:num>
   <w:num w:numId="2" w16cid:durableId="1131292700">
-    <w:abstractNumId w:val="7"/>
+    <w:abstractNumId w:val="11"/>
   </w:num>
   <w:num w:numId="3" w16cid:durableId="2043282181">
     <w:abstractNumId w:val="0"/>
   </w:num>
   <w:num w:numId="4" w16cid:durableId="194736251">
+    <w:abstractNumId w:val="9"/>
+  </w:num>
+  <w:num w:numId="5" w16cid:durableId="350618093">
+    <w:abstractNumId w:val="4"/>
+  </w:num>
+  <w:num w:numId="6" w16cid:durableId="1304041568">
+    <w:abstractNumId w:val="3"/>
+  </w:num>
+  <w:num w:numId="7" w16cid:durableId="501705893">
     <w:abstractNumId w:val="6"/>
   </w:num>
-  <w:num w:numId="5" w16cid:durableId="350618093">
-    <w:abstractNumId w:val="2"/>
+  <w:num w:numId="8" w16cid:durableId="1884098142">
+    <w:abstractNumId w:val="8"/>
   </w:num>
-  <w:num w:numId="6" w16cid:durableId="1304041568">
+  <w:num w:numId="9" w16cid:durableId="1225291098">
+    <w:abstractNumId w:val="5"/>
+  </w:num>
+  <w:num w:numId="10" w16cid:durableId="1807238637">
     <w:abstractNumId w:val="1"/>
   </w:num>
-  <w:num w:numId="7" w16cid:durableId="501705893">
-    <w:abstractNumId w:val="3"/>
+  <w:num w:numId="11" w16cid:durableId="1871524075">
+    <w:abstractNumId w:val="10"/>
   </w:num>
-  <w:num w:numId="8" w16cid:durableId="1884098142">
-    <w:abstractNumId w:val="5"/>
+  <w:num w:numId="12" w16cid:durableId="326904605">
+    <w:abstractNumId w:val="2"/>
   </w:num>
 </w:numbering>
 </file>
@@ -2358,10 +4090,54 @@
     <w:name w:val="Normal"/>
     <w:qFormat/>
   </w:style>
+  <w:style w:type="paragraph" w:styleId="Heading1">
+    <w:name w:val="heading 1"/>
+    <w:basedOn w:val="Normal"/>
+    <w:next w:val="Normal"/>
+    <w:link w:val="Heading1Char"/>
+    <w:uiPriority w:val="9"/>
+    <w:qFormat/>
+    <w:rsid w:val="003C1E1B"/>
+    <w:pPr>
+      <w:keepNext/>
+      <w:keepLines/>
+      <w:spacing w:before="240" w:after="0" w:line="259" w:lineRule="auto"/>
+      <w:outlineLvl w:val="0"/>
+    </w:pPr>
+    <w:rPr>
+      <w:rFonts w:asciiTheme="majorHAnsi" w:eastAsiaTheme="majorEastAsia" w:hAnsiTheme="majorHAnsi" w:cstheme="majorBidi"/>
+      <w:color w:val="0F4761" w:themeColor="accent1" w:themeShade="BF"/>
+      <w:sz w:val="32"/>
+      <w:szCs w:val="32"/>
+      <w:lang w:val="es-AR"/>
+    </w:rPr>
+  </w:style>
+  <w:style w:type="paragraph" w:styleId="Heading2">
+    <w:name w:val="heading 2"/>
+    <w:basedOn w:val="Normal"/>
+    <w:next w:val="Normal"/>
+    <w:link w:val="Heading2Char"/>
+    <w:uiPriority w:val="9"/>
+    <w:unhideWhenUsed/>
+    <w:qFormat/>
+    <w:rsid w:val="003C1E1B"/>
+    <w:pPr>
+      <w:keepNext/>
+      <w:keepLines/>
+      <w:spacing w:before="40" w:after="0" w:line="259" w:lineRule="auto"/>
+      <w:outlineLvl w:val="1"/>
+    </w:pPr>
+    <w:rPr>
+      <w:rFonts w:asciiTheme="majorHAnsi" w:eastAsiaTheme="majorEastAsia" w:hAnsiTheme="majorHAnsi" w:cstheme="majorBidi"/>
+      <w:color w:val="0F4761" w:themeColor="accent1" w:themeShade="BF"/>
+      <w:sz w:val="26"/>
+      <w:szCs w:val="26"/>
+      <w:lang w:val="es-AR"/>
+    </w:rPr>
+  </w:style>
   <w:style w:type="character" w:default="1" w:styleId="DefaultParagraphFont">
     <w:name w:val="Default Paragraph Font"/>
     <w:uiPriority w:val="1"/>
-    <w:semiHidden/>
     <w:unhideWhenUsed/>
   </w:style>
   <w:style w:type="table" w:default="1" w:styleId="TableNormal">
@@ -2417,6 +4193,34 @@
     <w:rPr>
       <w:color w:val="605E5C"/>
       <w:shd w:val="clear" w:color="auto" w:fill="E1DFDD"/>
+    </w:rPr>
+  </w:style>
+  <w:style w:type="character" w:customStyle="1" w:styleId="Heading1Char">
+    <w:name w:val="Heading 1 Char"/>
+    <w:basedOn w:val="DefaultParagraphFont"/>
+    <w:link w:val="Heading1"/>
+    <w:uiPriority w:val="9"/>
+    <w:rsid w:val="003C1E1B"/>
+    <w:rPr>
+      <w:rFonts w:asciiTheme="majorHAnsi" w:eastAsiaTheme="majorEastAsia" w:hAnsiTheme="majorHAnsi" w:cstheme="majorBidi"/>
+      <w:color w:val="0F4761" w:themeColor="accent1" w:themeShade="BF"/>
+      <w:sz w:val="32"/>
+      <w:szCs w:val="32"/>
+      <w:lang w:val="es-AR"/>
+    </w:rPr>
+  </w:style>
+  <w:style w:type="character" w:customStyle="1" w:styleId="Heading2Char">
+    <w:name w:val="Heading 2 Char"/>
+    <w:basedOn w:val="DefaultParagraphFont"/>
+    <w:link w:val="Heading2"/>
+    <w:uiPriority w:val="9"/>
+    <w:rsid w:val="003C1E1B"/>
+    <w:rPr>
+      <w:rFonts w:asciiTheme="majorHAnsi" w:eastAsiaTheme="majorEastAsia" w:hAnsiTheme="majorHAnsi" w:cstheme="majorBidi"/>
+      <w:color w:val="0F4761" w:themeColor="accent1" w:themeShade="BF"/>
+      <w:sz w:val="26"/>
+      <w:szCs w:val="26"/>
+      <w:lang w:val="es-AR"/>
     </w:rPr>
   </w:style>
 </w:styles>

</xml_diff>